<commit_message>
MOD: se agrega comentario sobre el cuento en el texto word
</commit_message>
<xml_diff>
--- a/FinalCuentoTecnicas.docx
+++ b/FinalCuentoTecnicas.docx
@@ -281,7 +281,6 @@
           <w:lang w:val="es-419"/>
         </w:rPr>
       </w:pPr>
-      <w:proofErr w:type="spellStart"/>
       <w:r>
         <w:rPr>
           <w:color w:val="FF0000"/>
@@ -289,7 +288,6 @@
         </w:rPr>
         <w:t>Structs</w:t>
       </w:r>
-      <w:proofErr w:type="spellEnd"/>
     </w:p>
     <w:p>
       <w:pPr>
@@ -567,21 +565,7 @@
         <w:rPr>
           <w:lang w:val="es-419"/>
         </w:rPr>
-        <w:t xml:space="preserve"> Los conceptos deben ser usados correctamente, es decir en un contexto y uso que tenga </w:t>
-      </w:r>
-      <w:proofErr w:type="gramStart"/>
-      <w:r>
-        <w:rPr>
-          <w:lang w:val="es-419"/>
-        </w:rPr>
-        <w:t>sentido</w:t>
-      </w:r>
-      <w:proofErr w:type="gramEnd"/>
-      <w:r>
-        <w:rPr>
-          <w:lang w:val="es-419"/>
-        </w:rPr>
-        <w:t xml:space="preserve"> pero su nombre explícito NO se puede usar en el cuento. Por ejemplo su cuento no puede decir: </w:t>
+        <w:t xml:space="preserve"> Los conceptos deben ser usados correctamente, es decir en un contexto y uso que tenga sentido pero su nombre explícito NO se puede usar en el cuento. Por ejemplo su cuento no puede decir: </w:t>
       </w:r>
       <w:r>
         <w:rPr>
@@ -590,9 +574,41 @@
           <w:color w:val="FF0000"/>
           <w:lang w:val="es-419"/>
         </w:rPr>
-        <w:t xml:space="preserve">el príncipe tenía un condicional con el que tomaba una </w:t>
-      </w:r>
-      <w:proofErr w:type="gramStart"/>
+        <w:t>el príncipe tenía un condicional con el que tomaba una decisión…</w:t>
+      </w:r>
+      <w:r>
+        <w:rPr>
+          <w:color w:val="FF0000"/>
+          <w:lang w:val="es-419"/>
+        </w:rPr>
+        <w:t xml:space="preserve">. </w:t>
+      </w:r>
+      <w:r>
+        <w:rPr>
+          <w:lang w:val="es-419"/>
+        </w:rPr>
+        <w:t xml:space="preserve">, sino que el  cuento debe usar los conceptos sin mencionarlos explícitamente. Por ejemplo, </w:t>
+      </w:r>
+      <w:r>
+        <w:rPr>
+          <w:lang w:val="es-419"/>
+        </w:rPr>
+        <w:t xml:space="preserve">el siguiente fragmento </w:t>
+      </w:r>
+      <w:r>
+        <w:rPr>
+          <w:lang w:val="es-419"/>
+        </w:rPr>
+        <w:t>incorpora el concepto de condicionales</w:t>
+      </w:r>
+      <w:r>
+        <w:rPr>
+          <w:i/>
+          <w:iCs/>
+          <w:lang w:val="es-419"/>
+        </w:rPr>
+        <w:t xml:space="preserve">: </w:t>
+      </w:r>
       <w:r>
         <w:rPr>
           <w:i/>
@@ -600,68 +616,7 @@
           <w:color w:val="FF0000"/>
           <w:lang w:val="es-419"/>
         </w:rPr>
-        <w:t>decisión…</w:t>
-      </w:r>
-      <w:r>
-        <w:rPr>
-          <w:color w:val="FF0000"/>
-          <w:lang w:val="es-419"/>
-        </w:rPr>
-        <w:t>.</w:t>
-      </w:r>
-      <w:proofErr w:type="gramEnd"/>
-      <w:r>
-        <w:rPr>
-          <w:color w:val="FF0000"/>
-          <w:lang w:val="es-419"/>
-        </w:rPr>
-        <w:t xml:space="preserve"> </w:t>
-      </w:r>
-      <w:r>
-        <w:rPr>
-          <w:lang w:val="es-419"/>
-        </w:rPr>
-        <w:t xml:space="preserve">, sino que el  cuento debe usar los conceptos sin mencionarlos explícitamente. Por ejemplo, </w:t>
-      </w:r>
-      <w:r>
-        <w:rPr>
-          <w:lang w:val="es-419"/>
-        </w:rPr>
-        <w:t xml:space="preserve">el siguiente fragmento </w:t>
-      </w:r>
-      <w:r>
-        <w:rPr>
-          <w:lang w:val="es-419"/>
-        </w:rPr>
-        <w:t>incorpora el concepto de condicionales</w:t>
-      </w:r>
-      <w:r>
-        <w:rPr>
-          <w:i/>
-          <w:iCs/>
-          <w:lang w:val="es-419"/>
-        </w:rPr>
-        <w:t xml:space="preserve">: </w:t>
-      </w:r>
-      <w:proofErr w:type="gramStart"/>
-      <w:r>
-        <w:rPr>
-          <w:i/>
-          <w:iCs/>
-          <w:color w:val="FF0000"/>
-          <w:lang w:val="es-419"/>
-        </w:rPr>
-        <w:t>el  príncipe</w:t>
-      </w:r>
-      <w:proofErr w:type="gramEnd"/>
-      <w:r>
-        <w:rPr>
-          <w:i/>
-          <w:iCs/>
-          <w:color w:val="FF0000"/>
-          <w:lang w:val="es-419"/>
-        </w:rPr>
-        <w:t xml:space="preserve"> debía decidir si se quedaría a defender el castillo o si viajaría al reino </w:t>
+        <w:t xml:space="preserve">el  príncipe debía decidir si se quedaría a defender el castillo o si viajaría al reino </w:t>
       </w:r>
       <w:r>
         <w:rPr>
@@ -1141,6 +1096,7 @@
         <w:t xml:space="preserve">organizar los carros en </w:t>
       </w:r>
       <w:commentRangeStart w:id="4"/>
+      <w:commentRangeStart w:id="5"/>
       <w:r>
         <w:rPr>
           <w:lang w:val="es-419"/>
@@ -1160,6 +1116,13 @@
         </w:rPr>
         <w:commentReference w:id="4"/>
       </w:r>
+      <w:commentRangeEnd w:id="5"/>
+      <w:r>
+        <w:rPr>
+          <w:rStyle w:val="CommentReference"/>
+        </w:rPr>
+        <w:commentReference w:id="5"/>
+      </w:r>
       <w:r>
         <w:rPr>
           <w:lang w:val="es-419"/>
@@ -1222,19 +1185,19 @@
         </w:rPr>
         <w:t xml:space="preserve">Sus amigos como lo vieron tan triste se inventaron una manera de recuperar su carro favorito. </w:t>
       </w:r>
-      <w:commentRangeStart w:id="5"/>
+      <w:commentRangeStart w:id="7"/>
       <w:r>
         <w:rPr>
           <w:lang w:val="es-419"/>
         </w:rPr>
         <w:t>Se dieron cuenta que tenían un molde de carros donde podían intercambiar las llantas, el color y el modelo del carro.</w:t>
       </w:r>
-      <w:commentRangeEnd w:id="5"/>
+      <w:commentRangeEnd w:id="7"/>
       <w:r>
         <w:rPr>
           <w:rStyle w:val="CommentReference"/>
         </w:rPr>
-        <w:commentReference w:id="5"/>
+        <w:commentReference w:id="7"/>
       </w:r>
       <w:r>
         <w:rPr>
@@ -1248,7 +1211,7 @@
         </w:rPr>
         <w:t xml:space="preserve"> </w:t>
       </w:r>
-      <w:commentRangeStart w:id="6"/>
+      <w:commentRangeStart w:id="8"/>
       <w:r>
         <w:rPr>
           <w:lang w:val="es-419"/>
@@ -1261,12 +1224,12 @@
         </w:rPr>
         <w:t xml:space="preserve">tenían una tarjeta de negocios donde vendía este tipo de materiales.  </w:t>
       </w:r>
-      <w:commentRangeEnd w:id="6"/>
+      <w:commentRangeEnd w:id="8"/>
       <w:r>
         <w:rPr>
           <w:rStyle w:val="CommentReference"/>
         </w:rPr>
-        <w:commentReference w:id="6"/>
+        <w:commentReference w:id="8"/>
       </w:r>
       <w:r>
         <w:rPr>
@@ -1292,59 +1255,13 @@
           <w:lang w:val="es-419"/>
         </w:rPr>
       </w:pPr>
-      <w:bookmarkStart w:id="7" w:name="_GoBack"/>
-      <w:bookmarkEnd w:id="7"/>
       <w:r>
         <w:rPr>
           <w:sz w:val="24"/>
           <w:szCs w:val="24"/>
           <w:highlight w:val="yellow"/>
         </w:rPr>
-        <w:t xml:space="preserve">#  Tu historia estuvo </w:t>
-      </w:r>
-      <w:proofErr w:type="gramStart"/>
-      <w:r>
-        <w:rPr>
-          <w:sz w:val="24"/>
-          <w:szCs w:val="24"/>
-          <w:highlight w:val="yellow"/>
-        </w:rPr>
-        <w:t>entretenida  y</w:t>
-      </w:r>
-      <w:proofErr w:type="gramEnd"/>
-      <w:r>
-        <w:rPr>
-          <w:sz w:val="24"/>
-          <w:szCs w:val="24"/>
-          <w:highlight w:val="yellow"/>
-        </w:rPr>
-        <w:t xml:space="preserve"> bien redactada,</w:t>
-      </w:r>
-      <w:r>
-        <w:rPr>
-          <w:sz w:val="24"/>
-          <w:szCs w:val="24"/>
-          <w:highlight w:val="yellow"/>
-        </w:rPr>
-        <w:t xml:space="preserve"> me ayudó que hubieras ubicado los conceptos en el texto </w:t>
-      </w:r>
-      <w:proofErr w:type="spellStart"/>
-      <w:r>
-        <w:rPr>
-          <w:sz w:val="24"/>
-          <w:szCs w:val="24"/>
-          <w:highlight w:val="yellow"/>
-        </w:rPr>
-        <w:t>pq</w:t>
-      </w:r>
-      <w:proofErr w:type="spellEnd"/>
-      <w:r>
-        <w:rPr>
-          <w:sz w:val="24"/>
-          <w:szCs w:val="24"/>
-          <w:highlight w:val="yellow"/>
-        </w:rPr>
-        <w:t xml:space="preserve"> inicialmente solo había encontrado 5.</w:t>
+        <w:t>#  Tu historia estuvo entretenida  y bien redactada, me ayudó que hubieras ubicado los conceptos en el texto pq inicialmente solo había encontrado 5.</w:t>
       </w:r>
       <w:r>
         <w:rPr>
@@ -1394,11 +1311,9 @@
         </w:rPr>
         <w:annotationRef/>
       </w:r>
-      <w:proofErr w:type="spellStart"/>
       <w:r>
         <w:t>Loop</w:t>
       </w:r>
-      <w:proofErr w:type="spellEnd"/>
     </w:p>
   </w:comment>
   <w:comment w:id="2" w:author="Juan Pablo Cañas Lozano" w:date="2020-03-26T08:13:00Z" w:initials="JPCL">
@@ -1412,11 +1327,9 @@
         </w:rPr>
         <w:annotationRef/>
       </w:r>
-      <w:proofErr w:type="spellStart"/>
       <w:r>
         <w:t>Funcion</w:t>
       </w:r>
-      <w:proofErr w:type="spellEnd"/>
     </w:p>
   </w:comment>
   <w:comment w:id="3" w:author="Juan Pablo Cañas Lozano" w:date="2020-03-26T08:13:00Z" w:initials="JPCL">
@@ -1456,7 +1369,7 @@
       </w:r>
     </w:p>
   </w:comment>
-  <w:comment w:id="5" w:author="Juan Pablo Cañas Lozano" w:date="2020-03-26T08:14:00Z" w:initials="JPCL">
+  <w:comment w:id="5" w:author="Luisa Fernanda Rincon Perez" w:date="2020-04-26T16:25:00Z" w:initials="LFRP">
     <w:p>
       <w:pPr>
         <w:pStyle w:val="CommentText"/>
@@ -1467,11 +1380,27 @@
         </w:rPr>
         <w:annotationRef/>
       </w:r>
-      <w:proofErr w:type="spellStart"/>
+      <w:r>
+        <w:t>Este vale igual que el arreglo, entonces serían 7 conceptos en total</w:t>
+      </w:r>
+      <w:bookmarkStart w:id="6" w:name="_GoBack"/>
+      <w:bookmarkEnd w:id="6"/>
+    </w:p>
+  </w:comment>
+  <w:comment w:id="7" w:author="Juan Pablo Cañas Lozano" w:date="2020-03-26T08:14:00Z" w:initials="JPCL">
+    <w:p>
+      <w:pPr>
+        <w:pStyle w:val="CommentText"/>
+      </w:pPr>
+      <w:r>
+        <w:rPr>
+          <w:rStyle w:val="CommentReference"/>
+        </w:rPr>
+        <w:annotationRef/>
+      </w:r>
       <w:r>
         <w:t>Structs</w:t>
       </w:r>
-      <w:proofErr w:type="spellEnd"/>
     </w:p>
     <w:p>
       <w:pPr>
@@ -1479,7 +1408,7 @@
       </w:pPr>
     </w:p>
   </w:comment>
-  <w:comment w:id="6" w:author="Juan Pablo Cañas Lozano" w:date="2020-03-26T08:22:00Z" w:initials="JPCL">
+  <w:comment w:id="8" w:author="Juan Pablo Cañas Lozano" w:date="2020-03-26T08:22:00Z" w:initials="JPCL">
     <w:p>
       <w:pPr>
         <w:pStyle w:val="CommentText"/>
@@ -1510,6 +1439,7 @@
   <w15:commentEx w15:paraId="4FF72AD4" w15:done="0"/>
   <w15:commentEx w15:paraId="0C9A1227" w15:done="0"/>
   <w15:commentEx w15:paraId="4ABFD909" w15:done="0"/>
+  <w15:commentEx w15:paraId="54002DBF" w15:paraIdParent="4ABFD909" w15:done="0"/>
   <w15:commentEx w15:paraId="3C8499C7" w15:done="0"/>
   <w15:commentEx w15:paraId="32A7F1F1" w15:done="0"/>
 </w15:commentsEx>
@@ -1522,6 +1452,7 @@
   <w16cid:commentId w16cid:paraId="4FF72AD4" w16cid:durableId="22496D08"/>
   <w16cid:commentId w16cid:paraId="0C9A1227" w16cid:durableId="22496D09"/>
   <w16cid:commentId w16cid:paraId="4ABFD909" w16cid:durableId="22496D0A"/>
+  <w16cid:commentId w16cid:paraId="54002DBF" w16cid:durableId="22503475"/>
   <w16cid:commentId w16cid:paraId="3C8499C7" w16cid:durableId="22496D0B"/>
   <w16cid:commentId w16cid:paraId="32A7F1F1" w16cid:durableId="22496D0C"/>
 </w16cid:commentsIds>
@@ -2092,6 +2023,9 @@
 <w15:people xmlns:wpc="http://schemas.microsoft.com/office/word/2010/wordprocessingCanvas" xmlns:cx="http://schemas.microsoft.com/office/drawing/2014/chartex" xmlns:cx1="http://schemas.microsoft.com/office/drawing/2015/9/8/chartex" xmlns:cx2="http://schemas.microsoft.com/office/drawing/2015/10/21/chartex" xmlns:cx3="http://schemas.microsoft.com/office/drawing/2016/5/9/chartex" xmlns:cx4="http://schemas.microsoft.com/office/drawing/2016/5/10/chartex" xmlns:cx5="http://schemas.microsoft.com/office/drawing/2016/5/11/chartex" xmlns:cx6="http://schemas.microsoft.com/office/drawing/2016/5/12/chartex" xmlns:cx7="http://schemas.microsoft.com/office/drawing/2016/5/13/chartex" xmlns:cx8="http://schemas.microsoft.com/office/drawing/2016/5/14/chartex" xmlns:mc="http://schemas.openxmlformats.org/markup-compatibility/2006" xmlns:aink="http://schemas.microsoft.com/office/drawing/2016/ink" xmlns:am3d="http://schemas.microsoft.com/office/drawing/2017/model3d" xmlns:o="urn:schemas-microsoft-com:office:office" xmlns:r="http://schemas.openxmlformats.org/officeDocument/2006/relationships" xmlns:m="http://schemas.openxmlformats.org/officeDocument/2006/math" xmlns:v="urn:schemas-microsoft-com:vml" xmlns:wp14="http://schemas.microsoft.com/office/word/2010/wordprocessingDrawing" xmlns:wp="http://schemas.openxmlformats.org/drawingml/2006/wordprocessingDrawing" xmlns:w10="urn:schemas-microsoft-com:office:word" xmlns:w="http://schemas.openxmlformats.org/wordprocessingml/2006/main" xmlns:w14="http://schemas.microsoft.com/office/word/2010/wordml" xmlns:w15="http://schemas.microsoft.com/office/word/2012/wordml" xmlns:w16cid="http://schemas.microsoft.com/office/word/2016/wordml/cid" xmlns:w16se="http://schemas.microsoft.com/office/word/2015/wordml/symex" xmlns:wpg="http://schemas.microsoft.com/office/word/2010/wordprocessingGroup" xmlns:wpi="http://schemas.microsoft.com/office/word/2010/wordprocessingInk" xmlns:wne="http://schemas.microsoft.com/office/word/2006/wordml" xmlns:wps="http://schemas.microsoft.com/office/word/2010/wordprocessingShape" mc:Ignorable="w14 w15 w16se w16cid wp14">
   <w15:person w15:author="Juan Pablo Cañas Lozano">
     <w15:presenceInfo w15:providerId="Windows Live" w15:userId="afb0d1840373fc1d"/>
+  </w15:person>
+  <w15:person w15:author="Luisa Fernanda Rincon Perez">
+    <w15:presenceInfo w15:providerId="Windows Live" w15:userId="7dc172afbf132cef"/>
   </w15:person>
 </w15:people>
 </file>
@@ -2261,8 +2195,11 @@
     <w:lsdException w:name="Table 3D effects 3" w:semiHidden="1" w:unhideWhenUsed="1"/>
     <w:lsdException w:name="Table Contemporary" w:semiHidden="1" w:unhideWhenUsed="1"/>
     <w:lsdException w:name="Table Elegant" w:semiHidden="1" w:unhideWhenUsed="1"/>
+    <w:lsdException w:name="Table Professional" w:semiHidden="1" w:unhideWhenUsed="1"/>
     <w:lsdException w:name="Table Subtle 1" w:semiHidden="1" w:unhideWhenUsed="1"/>
     <w:lsdException w:name="Table Subtle 2" w:semiHidden="1" w:unhideWhenUsed="1"/>
+    <w:lsdException w:name="Table Web 1" w:semiHidden="1" w:unhideWhenUsed="1"/>
+    <w:lsdException w:name="Table Web 2" w:semiHidden="1" w:unhideWhenUsed="1"/>
     <w:lsdException w:name="Table Web 3" w:semiHidden="1" w:unhideWhenUsed="1"/>
     <w:lsdException w:name="Balloon Text" w:semiHidden="1" w:unhideWhenUsed="1"/>
     <w:lsdException w:name="Table Grid" w:uiPriority="39"/>
@@ -2928,9 +2865,12 @@
 </file>
 
 <file path=customXml/item1.xml><?xml version="1.0" encoding="utf-8"?>
-<p:properties xmlns:p="http://schemas.microsoft.com/office/2006/metadata/properties" xmlns:xsi="http://www.w3.org/2001/XMLSchema-instance" xmlns:pc="http://schemas.microsoft.com/office/infopath/2007/PartnerControls">
-  <documentManagement/>
-</p:properties>
+<?mso-contentType ?>
+<FormTemplates xmlns="http://schemas.microsoft.com/sharepoint/v3/contenttype/forms">
+  <Display>DocumentLibraryForm</Display>
+  <Edit>DocumentLibraryForm</Edit>
+  <New>DocumentLibraryForm</New>
+</FormTemplates>
 </file>
 
 <file path=customXml/item2.xml><?xml version="1.0" encoding="utf-8"?>
@@ -3157,12 +3097,9 @@
 </file>
 
 <file path=customXml/item3.xml><?xml version="1.0" encoding="utf-8"?>
-<?mso-contentType ?>
-<FormTemplates xmlns="http://schemas.microsoft.com/sharepoint/v3/contenttype/forms">
-  <Display>DocumentLibraryForm</Display>
-  <Edit>DocumentLibraryForm</Edit>
-  <New>DocumentLibraryForm</New>
-</FormTemplates>
+<p:properties xmlns:p="http://schemas.microsoft.com/office/2006/metadata/properties" xmlns:xsi="http://www.w3.org/2001/XMLSchema-instance" xmlns:pc="http://schemas.microsoft.com/office/infopath/2007/PartnerControls">
+  <documentManagement/>
+</p:properties>
 </file>
 
 <file path=customXml/item4.xml><?xml version="1.0" encoding="utf-8"?>
@@ -3170,10 +3107,9 @@
 </file>
 
 <file path=customXml/itemProps1.xml><?xml version="1.0" encoding="utf-8"?>
-<ds:datastoreItem xmlns:ds="http://schemas.openxmlformats.org/officeDocument/2006/customXml" ds:itemID="{E0A67FF0-81BB-464C-997D-F416612DA435}">
+<ds:datastoreItem xmlns:ds="http://schemas.openxmlformats.org/officeDocument/2006/customXml" ds:itemID="{DF608310-FD1E-4A9E-AE86-2761E26F9D9A}">
   <ds:schemaRefs>
-    <ds:schemaRef ds:uri="http://schemas.microsoft.com/office/2006/metadata/properties"/>
-    <ds:schemaRef ds:uri="http://schemas.microsoft.com/office/infopath/2007/PartnerControls"/>
+    <ds:schemaRef ds:uri="http://schemas.microsoft.com/sharepoint/v3/contenttype/forms"/>
   </ds:schemaRefs>
 </ds:datastoreItem>
 </file>
@@ -3198,15 +3134,16 @@
 </file>
 
 <file path=customXml/itemProps3.xml><?xml version="1.0" encoding="utf-8"?>
-<ds:datastoreItem xmlns:ds="http://schemas.openxmlformats.org/officeDocument/2006/customXml" ds:itemID="{DF608310-FD1E-4A9E-AE86-2761E26F9D9A}">
+<ds:datastoreItem xmlns:ds="http://schemas.openxmlformats.org/officeDocument/2006/customXml" ds:itemID="{E0A67FF0-81BB-464C-997D-F416612DA435}">
   <ds:schemaRefs>
-    <ds:schemaRef ds:uri="http://schemas.microsoft.com/sharepoint/v3/contenttype/forms"/>
+    <ds:schemaRef ds:uri="http://schemas.microsoft.com/office/2006/metadata/properties"/>
+    <ds:schemaRef ds:uri="http://schemas.microsoft.com/office/infopath/2007/PartnerControls"/>
   </ds:schemaRefs>
 </ds:datastoreItem>
 </file>
 
 <file path=customXml/itemProps4.xml><?xml version="1.0" encoding="utf-8"?>
-<ds:datastoreItem xmlns:ds="http://schemas.openxmlformats.org/officeDocument/2006/customXml" ds:itemID="{441302B0-DE7A-4AF9-8E65-9270471833D2}">
+<ds:datastoreItem xmlns:ds="http://schemas.openxmlformats.org/officeDocument/2006/customXml" ds:itemID="{6882DF14-81C7-4A87-88FB-58079A570A08}">
   <ds:schemaRefs>
     <ds:schemaRef ds:uri="http://schemas.openxmlformats.org/officeDocument/2006/bibliography"/>
   </ds:schemaRefs>

</xml_diff>